<commit_message>
route not working when reload changes
</commit_message>
<xml_diff>
--- a/Information.docx
+++ b/Information.docx
@@ -158,7 +158,212 @@
           </wp:inline>
         </w:drawing>
       </w:r>
+    </w:p>
+    <w:p>
+      <w:pPr>
+        <w:rPr>
+          <w:lang w:val="en-US"/>
+        </w:rPr>
+      </w:pPr>
+    </w:p>
+    <w:p>
+      <w:pPr>
+        <w:rPr>
+          <w:lang w:val="en-US"/>
+        </w:rPr>
+      </w:pPr>
+      <w:r>
+        <w:rPr>
+          <w:lang w:val="en-US"/>
+        </w:rPr>
+        <w:lastRenderedPageBreak/>
+        <w:t>You have to create a separate new repository</w:t>
+      </w:r>
+    </w:p>
+    <w:p>
+      <w:pPr>
+        <w:rPr>
+          <w:lang w:val="en-US"/>
+        </w:rPr>
+      </w:pPr>
+      <w:r>
+        <w:rPr>
+          <w:lang w:val="en-US"/>
+        </w:rPr>
+        <w:t xml:space="preserve">Your </w:t>
+      </w:r>
+      <w:proofErr w:type="spellStart"/>
+      <w:r>
+        <w:rPr>
+          <w:lang w:val="en-US"/>
+        </w:rPr>
+        <w:t>github</w:t>
+      </w:r>
+      <w:proofErr w:type="spellEnd"/>
+      <w:r>
+        <w:rPr>
+          <w:lang w:val="en-US"/>
+        </w:rPr>
+        <w:t xml:space="preserve"> repository must be public</w:t>
+      </w:r>
+    </w:p>
+    <w:p>
+      <w:pPr>
+        <w:rPr>
+          <w:lang w:val="en-US"/>
+        </w:rPr>
+      </w:pPr>
+      <w:r>
+        <w:rPr>
+          <w:lang w:val="en-US"/>
+        </w:rPr>
+        <w:t xml:space="preserve">And </w:t>
+      </w:r>
+      <w:r>
+        <w:rPr>
+          <w:lang w:val="en-US"/>
+        </w:rPr>
+        <w:t>your branch m</w:t>
+      </w:r>
+      <w:r>
+        <w:rPr>
+          <w:lang w:val="en-US"/>
+        </w:rPr>
+        <w:t xml:space="preserve">ust be </w:t>
+      </w:r>
+      <w:proofErr w:type="spellStart"/>
+      <w:r>
+        <w:rPr>
+          <w:lang w:val="en-US"/>
+        </w:rPr>
+        <w:t>gh</w:t>
+      </w:r>
+      <w:proofErr w:type="spellEnd"/>
+      <w:r>
+        <w:rPr>
+          <w:lang w:val="en-US"/>
+        </w:rPr>
+        <w:t>-pages. If it is master you can change it by going to code after clicking on your repository</w:t>
+      </w:r>
+    </w:p>
+    <w:p>
+      <w:pPr>
+        <w:rPr>
+          <w:lang w:val="en-US"/>
+        </w:rPr>
+      </w:pPr>
+      <w:hyperlink r:id="rId6" w:history="1">
+        <w:r>
+          <w:rPr>
+            <w:rStyle w:val="Hyperlink"/>
+            <w:lang w:val="en-US"/>
+          </w:rPr>
+          <w:t>https://create-react-app.dev/docs/deployment/</w:t>
+        </w:r>
+      </w:hyperlink>
+    </w:p>
+    <w:p>
+      <w:pPr>
+        <w:rPr>
+          <w:lang w:val="en-US"/>
+        </w:rPr>
+      </w:pPr>
+      <w:hyperlink r:id="rId7" w:history="1">
+        <w:r>
+          <w:rPr>
+            <w:rStyle w:val="Hyperlink"/>
+            <w:lang w:val="en-US"/>
+          </w:rPr>
+          <w:t>https://www.youtube.com/watch?v=iyFjdmzcpws</w:t>
+        </w:r>
+      </w:hyperlink>
+    </w:p>
+    <w:p>
+      <w:pPr>
+        <w:rPr>
+          <w:lang w:val="en-US"/>
+        </w:rPr>
+      </w:pPr>
+      <w:hyperlink r:id="rId8" w:history="1">
+        <w:r>
+          <w:rPr>
+            <w:rStyle w:val="Hyperlink"/>
+            <w:lang w:val="en-US"/>
+          </w:rPr>
+          <w:t>https://abhaykartikey42050.github.io/reactlivewebsite</w:t>
+        </w:r>
+      </w:hyperlink>
+      <w:r>
+        <w:rPr>
+          <w:lang w:val="en-US"/>
+        </w:rPr>
+        <w:t xml:space="preserve"> (if you click enter on the </w:t>
+      </w:r>
+      <w:proofErr w:type="spellStart"/>
+      <w:proofErr w:type="gramStart"/>
+      <w:r>
+        <w:rPr>
+          <w:lang w:val="en-US"/>
+        </w:rPr>
+        <w:t>url</w:t>
+      </w:r>
+      <w:proofErr w:type="spellEnd"/>
+      <w:proofErr w:type="gramEnd"/>
+      <w:r>
+        <w:rPr>
+          <w:lang w:val="en-US"/>
+        </w:rPr>
+        <w:t xml:space="preserve"> after page load it will give 404 page not found)</w:t>
+      </w:r>
+    </w:p>
+    <w:p>
+      <w:pPr>
+        <w:rPr>
+          <w:lang w:val="en-US"/>
+        </w:rPr>
+      </w:pPr>
       <w:bookmarkStart w:id="0" w:name="_GoBack"/>
+      <w:r>
+        <w:rPr>
+          <w:noProof/>
+          <w:lang w:eastAsia="en-IN"/>
+        </w:rPr>
+        <w:drawing>
+          <wp:inline distT="0" distB="0" distL="0" distR="0" wp14:anchorId="36046CCD" wp14:editId="776C59C2">
+            <wp:extent cx="5288280" cy="3375922"/>
+            <wp:effectExtent l="0" t="0" r="7620" b="0"/>
+            <wp:docPr id="2" name="Picture 2"/>
+            <wp:cNvGraphicFramePr>
+              <a:graphicFrameLocks xmlns:a="http://schemas.openxmlformats.org/drawingml/2006/main" noChangeAspect="1"/>
+            </wp:cNvGraphicFramePr>
+            <a:graphic xmlns:a="http://schemas.openxmlformats.org/drawingml/2006/main">
+              <a:graphicData uri="http://schemas.openxmlformats.org/drawingml/2006/picture">
+                <pic:pic xmlns:pic="http://schemas.openxmlformats.org/drawingml/2006/picture">
+                  <pic:nvPicPr>
+                    <pic:cNvPr id="1" name=""/>
+                    <pic:cNvPicPr/>
+                  </pic:nvPicPr>
+                  <pic:blipFill>
+                    <a:blip r:embed="rId9"/>
+                    <a:stretch>
+                      <a:fillRect/>
+                    </a:stretch>
+                  </pic:blipFill>
+                  <pic:spPr>
+                    <a:xfrm>
+                      <a:off x="0" y="0"/>
+                      <a:ext cx="5297203" cy="3381618"/>
+                    </a:xfrm>
+                    <a:prstGeom prst="rect">
+                      <a:avLst/>
+                    </a:prstGeom>
+                  </pic:spPr>
+                </pic:pic>
+              </a:graphicData>
+            </a:graphic>
+          </wp:inline>
+        </w:drawing>
+      </w:r>
       <w:bookmarkEnd w:id="0"/>
     </w:p>
     <w:p>
@@ -167,13 +372,111 @@
           <w:lang w:val="en-US"/>
         </w:rPr>
       </w:pPr>
-    </w:p>
-    <w:p>
-      <w:pPr>
-        <w:rPr>
-          <w:lang w:val="en-US"/>
-        </w:rPr>
-      </w:pPr>
+      <w:r>
+        <w:rPr>
+          <w:lang w:val="en-US"/>
+        </w:rPr>
+        <w:t xml:space="preserve">Pressed enter on this </w:t>
+      </w:r>
+      <w:proofErr w:type="spellStart"/>
+      <w:proofErr w:type="gramStart"/>
+      <w:r>
+        <w:rPr>
+          <w:lang w:val="en-US"/>
+        </w:rPr>
+        <w:t>url</w:t>
+      </w:r>
+      <w:proofErr w:type="spellEnd"/>
+      <w:proofErr w:type="gramEnd"/>
+      <w:r>
+        <w:rPr>
+          <w:lang w:val="en-US"/>
+        </w:rPr>
+        <w:t xml:space="preserve"> and a 404 page came up</w:t>
+      </w:r>
+      <w:r>
+        <w:rPr>
+          <w:lang w:val="en-US"/>
+        </w:rPr>
+        <w:t xml:space="preserve"> (don’t press enter the </w:t>
+      </w:r>
+      <w:proofErr w:type="spellStart"/>
+      <w:r>
+        <w:rPr>
+          <w:lang w:val="en-US"/>
+        </w:rPr>
+        <w:t>url</w:t>
+      </w:r>
+      <w:proofErr w:type="spellEnd"/>
+      <w:r>
+        <w:rPr>
+          <w:lang w:val="en-US"/>
+        </w:rPr>
+        <w:t xml:space="preserve"> will be </w:t>
+      </w:r>
+      <w:hyperlink r:id="rId10" w:history="1">
+        <w:r>
+          <w:rPr>
+            <w:rStyle w:val="Hyperlink"/>
+            <w:lang w:val="en-US"/>
+          </w:rPr>
+          <w:t>https://abhaykartikey42050.github.io/reactlivewebsite</w:t>
+        </w:r>
+      </w:hyperlink>
+      <w:r>
+        <w:rPr>
+          <w:lang w:val="en-US"/>
+        </w:rPr>
+        <w:t>)</w:t>
+      </w:r>
+    </w:p>
+    <w:p>
+      <w:pPr>
+        <w:rPr>
+          <w:lang w:val="en-US"/>
+        </w:rPr>
+      </w:pPr>
+      <w:r>
+        <w:rPr>
+          <w:noProof/>
+          <w:lang w:eastAsia="en-IN"/>
+        </w:rPr>
+        <w:drawing>
+          <wp:inline distT="0" distB="0" distL="0" distR="0" wp14:anchorId="74F4CFFC" wp14:editId="4FF7A76F">
+            <wp:extent cx="5731510" cy="2578100"/>
+            <wp:effectExtent l="0" t="0" r="2540" b="0"/>
+            <wp:docPr id="4" name="Picture 4"/>
+            <wp:cNvGraphicFramePr>
+              <a:graphicFrameLocks xmlns:a="http://schemas.openxmlformats.org/drawingml/2006/main" noChangeAspect="1"/>
+            </wp:cNvGraphicFramePr>
+            <a:graphic xmlns:a="http://schemas.openxmlformats.org/drawingml/2006/main">
+              <a:graphicData uri="http://schemas.openxmlformats.org/drawingml/2006/picture">
+                <pic:pic xmlns:pic="http://schemas.openxmlformats.org/drawingml/2006/picture">
+                  <pic:nvPicPr>
+                    <pic:cNvPr id="1" name=""/>
+                    <pic:cNvPicPr/>
+                  </pic:nvPicPr>
+                  <pic:blipFill>
+                    <a:blip r:embed="rId11"/>
+                    <a:stretch>
+                      <a:fillRect/>
+                    </a:stretch>
+                  </pic:blipFill>
+                  <pic:spPr>
+                    <a:xfrm>
+                      <a:off x="0" y="0"/>
+                      <a:ext cx="5731510" cy="2578100"/>
+                    </a:xfrm>
+                    <a:prstGeom prst="rect">
+                      <a:avLst/>
+                    </a:prstGeom>
+                  </pic:spPr>
+                </pic:pic>
+              </a:graphicData>
+            </a:graphic>
+          </wp:inline>
+        </w:drawing>
+      </w:r>
     </w:p>
     <w:sectPr>
       <w:pgSz w:w="11906" w:h="16838"/>
@@ -606,6 +909,17 @@
     <w:semiHidden/>
     <w:unhideWhenUsed/>
   </w:style>
+  <w:style w:type="character" w:styleId="Hyperlink">
+    <w:name w:val="Hyperlink"/>
+    <w:basedOn w:val="DefaultParagraphFont"/>
+    <w:uiPriority w:val="99"/>
+    <w:unhideWhenUsed/>
+    <w:rsid w:val="00BC6018"/>
+    <w:rPr>
+      <w:color w:val="0563C1" w:themeColor="hyperlink"/>
+      <w:u w:val="single"/>
+    </w:rPr>
+  </w:style>
 </w:styles>
 </file>
 

</xml_diff>